<commit_message>
bug in visitor method for GeneralEffect fixed, all tests using GeneralEffects now succeed
</commit_message>
<xml_diff>
--- a/BallAndPaddle Base/src/Tests/Hardness/HardnessTests expected output from tests.docx
+++ b/BallAndPaddle Base/src/Tests/Hardness/HardnessTests expected output from tests.docx
@@ -1453,31 +1453,65 @@
           <w:lang w:val="en-US"/>
         </w:rPr>
         <w:tab/>
-        <w:t>[* * bp.base.Block+.getHardness(..) throws * exposes[${1}] when org.alia4j.liam.TruePredicate@67e8ce84]</w:t>
-      </w:r>
-    </w:p>
-    <w:p>
-      <w:pPr>
-        <w:autoSpaceDE w:val="0"/>
-        <w:autoSpaceDN w:val="0"/>
-        <w:adjustRightInd w:val="0"/>
-        <w:spacing w:after="0" w:line="240" w:lineRule="auto"/>
-        <w:rPr>
-          <w:rFonts w:ascii="Consolas" w:hAnsi="Consolas" w:cs="Consolas"/>
-          <w:sz w:val="20"/>
-          <w:szCs w:val="20"/>
-          <w:lang w:val="en-US"/>
-        </w:rPr>
-      </w:pPr>
-      <w:r>
-        <w:rPr>
-          <w:rFonts w:ascii="Consolas" w:hAnsi="Consolas" w:cs="Consolas"/>
-          <w:color w:val="000000"/>
-          <w:sz w:val="20"/>
-          <w:szCs w:val="20"/>
-          <w:lang w:val="en-US"/>
-        </w:rPr>
-        <w:t>ScheduleInfo [time=AROUND, rule=DEFAULT]</w:t>
+        <w:t xml:space="preserve">[* * </w:t>
+      </w:r>
+      <w:proofErr w:type="spellStart"/>
+      <w:r>
+        <w:rPr>
+          <w:rFonts w:ascii="Consolas" w:hAnsi="Consolas" w:cs="Consolas"/>
+          <w:color w:val="000000"/>
+          <w:sz w:val="20"/>
+          <w:szCs w:val="20"/>
+          <w:lang w:val="en-US"/>
+        </w:rPr>
+        <w:t>bp.base.Block+.getHardness</w:t>
+      </w:r>
+      <w:proofErr w:type="spellEnd"/>
+      <w:r>
+        <w:rPr>
+          <w:rFonts w:ascii="Consolas" w:hAnsi="Consolas" w:cs="Consolas"/>
+          <w:color w:val="000000"/>
+          <w:sz w:val="20"/>
+          <w:szCs w:val="20"/>
+          <w:lang w:val="en-US"/>
+        </w:rPr>
+        <w:t>(..) throws * exposes[${1}] when org.alia4j.liam.TruePredicate@67e8ce84]</w:t>
+      </w:r>
+    </w:p>
+    <w:p>
+      <w:pPr>
+        <w:autoSpaceDE w:val="0"/>
+        <w:autoSpaceDN w:val="0"/>
+        <w:adjustRightInd w:val="0"/>
+        <w:spacing w:after="0" w:line="240" w:lineRule="auto"/>
+        <w:rPr>
+          <w:rFonts w:ascii="Consolas" w:hAnsi="Consolas" w:cs="Consolas"/>
+          <w:sz w:val="20"/>
+          <w:szCs w:val="20"/>
+          <w:lang w:val="en-US"/>
+        </w:rPr>
+      </w:pPr>
+      <w:proofErr w:type="spellStart"/>
+      <w:r>
+        <w:rPr>
+          <w:rFonts w:ascii="Consolas" w:hAnsi="Consolas" w:cs="Consolas"/>
+          <w:color w:val="000000"/>
+          <w:sz w:val="20"/>
+          <w:szCs w:val="20"/>
+          <w:lang w:val="en-US"/>
+        </w:rPr>
+        <w:t>ScheduleInfo</w:t>
+      </w:r>
+      <w:proofErr w:type="spellEnd"/>
+      <w:r>
+        <w:rPr>
+          <w:rFonts w:ascii="Consolas" w:hAnsi="Consolas" w:cs="Consolas"/>
+          <w:color w:val="000000"/>
+          <w:sz w:val="20"/>
+          <w:szCs w:val="20"/>
+          <w:lang w:val="en-US"/>
+        </w:rPr>
+        <w:t xml:space="preserve"> [time=AROUND, rule=DEFAULT]</w:t>
       </w:r>
     </w:p>
     <w:p>
@@ -1964,31 +1998,65 @@
           <w:lang w:val="en-US"/>
         </w:rPr>
         <w:tab/>
-        <w:t>[* * bp.base.Block+.getHardness(..) throws * exposes[${1}] when org.alia4j.liam.TruePredicate@67e8ce84]</w:t>
-      </w:r>
-    </w:p>
-    <w:p>
-      <w:pPr>
-        <w:autoSpaceDE w:val="0"/>
-        <w:autoSpaceDN w:val="0"/>
-        <w:adjustRightInd w:val="0"/>
-        <w:spacing w:after="0" w:line="240" w:lineRule="auto"/>
-        <w:rPr>
-          <w:rFonts w:ascii="Consolas" w:hAnsi="Consolas" w:cs="Consolas"/>
-          <w:sz w:val="20"/>
-          <w:szCs w:val="20"/>
-          <w:lang w:val="en-US"/>
-        </w:rPr>
-      </w:pPr>
-      <w:r>
-        <w:rPr>
-          <w:rFonts w:ascii="Consolas" w:hAnsi="Consolas" w:cs="Consolas"/>
-          <w:color w:val="000000"/>
-          <w:sz w:val="20"/>
-          <w:szCs w:val="20"/>
-          <w:lang w:val="en-US"/>
-        </w:rPr>
-        <w:t>ScheduleInfo [time=AROUND, rule=DEFAULT]</w:t>
+        <w:t xml:space="preserve">[* * </w:t>
+      </w:r>
+      <w:proofErr w:type="spellStart"/>
+      <w:r>
+        <w:rPr>
+          <w:rFonts w:ascii="Consolas" w:hAnsi="Consolas" w:cs="Consolas"/>
+          <w:color w:val="000000"/>
+          <w:sz w:val="20"/>
+          <w:szCs w:val="20"/>
+          <w:lang w:val="en-US"/>
+        </w:rPr>
+        <w:t>bp.base.Block+.getHardness</w:t>
+      </w:r>
+      <w:proofErr w:type="spellEnd"/>
+      <w:r>
+        <w:rPr>
+          <w:rFonts w:ascii="Consolas" w:hAnsi="Consolas" w:cs="Consolas"/>
+          <w:color w:val="000000"/>
+          <w:sz w:val="20"/>
+          <w:szCs w:val="20"/>
+          <w:lang w:val="en-US"/>
+        </w:rPr>
+        <w:t>(..) throws * exposes[${1}] when org.alia4j.liam.TruePredicate@67e8ce84]</w:t>
+      </w:r>
+    </w:p>
+    <w:p>
+      <w:pPr>
+        <w:autoSpaceDE w:val="0"/>
+        <w:autoSpaceDN w:val="0"/>
+        <w:adjustRightInd w:val="0"/>
+        <w:spacing w:after="0" w:line="240" w:lineRule="auto"/>
+        <w:rPr>
+          <w:rFonts w:ascii="Consolas" w:hAnsi="Consolas" w:cs="Consolas"/>
+          <w:sz w:val="20"/>
+          <w:szCs w:val="20"/>
+          <w:lang w:val="en-US"/>
+        </w:rPr>
+      </w:pPr>
+      <w:proofErr w:type="spellStart"/>
+      <w:r>
+        <w:rPr>
+          <w:rFonts w:ascii="Consolas" w:hAnsi="Consolas" w:cs="Consolas"/>
+          <w:color w:val="000000"/>
+          <w:sz w:val="20"/>
+          <w:szCs w:val="20"/>
+          <w:lang w:val="en-US"/>
+        </w:rPr>
+        <w:t>ScheduleInfo</w:t>
+      </w:r>
+      <w:proofErr w:type="spellEnd"/>
+      <w:r>
+        <w:rPr>
+          <w:rFonts w:ascii="Consolas" w:hAnsi="Consolas" w:cs="Consolas"/>
+          <w:color w:val="000000"/>
+          <w:sz w:val="20"/>
+          <w:szCs w:val="20"/>
+          <w:lang w:val="en-US"/>
+        </w:rPr>
+        <w:t xml:space="preserve"> [time=AROUND, rule=DEFAULT]</w:t>
       </w:r>
     </w:p>
     <w:p>
@@ -2265,14 +2333,16 @@
           <w:rFonts w:ascii="Consolas" w:hAnsi="Consolas" w:cs="Consolas"/>
           <w:sz w:val="20"/>
           <w:szCs w:val="20"/>
-        </w:rPr>
-      </w:pPr>
-      <w:r>
-        <w:rPr>
-          <w:rFonts w:ascii="Consolas" w:hAnsi="Consolas" w:cs="Consolas"/>
-          <w:color w:val="000000"/>
-          <w:sz w:val="20"/>
-          <w:szCs w:val="20"/>
+          <w:lang w:val="en-US"/>
+        </w:rPr>
+      </w:pPr>
+      <w:r>
+        <w:rPr>
+          <w:rFonts w:ascii="Consolas" w:hAnsi="Consolas" w:cs="Consolas"/>
+          <w:color w:val="000000"/>
+          <w:sz w:val="20"/>
+          <w:szCs w:val="20"/>
+          <w:lang w:val="en-US"/>
         </w:rPr>
         <w:t>Size: 10.0</w:t>
       </w:r>
@@ -2287,14 +2357,16 @@
           <w:rFonts w:ascii="Consolas" w:hAnsi="Consolas" w:cs="Consolas"/>
           <w:sz w:val="20"/>
           <w:szCs w:val="20"/>
-        </w:rPr>
-      </w:pPr>
-      <w:r>
-        <w:rPr>
-          <w:rFonts w:ascii="Consolas" w:hAnsi="Consolas" w:cs="Consolas"/>
-          <w:color w:val="000000"/>
-          <w:sz w:val="20"/>
-          <w:szCs w:val="20"/>
+          <w:lang w:val="en-US"/>
+        </w:rPr>
+      </w:pPr>
+      <w:r>
+        <w:rPr>
+          <w:rFonts w:ascii="Consolas" w:hAnsi="Consolas" w:cs="Consolas"/>
+          <w:color w:val="000000"/>
+          <w:sz w:val="20"/>
+          <w:szCs w:val="20"/>
+          <w:lang w:val="en-US"/>
         </w:rPr>
         <w:t>Hardness: 0</w:t>
       </w:r>
@@ -2309,14 +2381,16 @@
           <w:rFonts w:ascii="Consolas" w:hAnsi="Consolas" w:cs="Consolas"/>
           <w:sz w:val="20"/>
           <w:szCs w:val="20"/>
-        </w:rPr>
-      </w:pPr>
-      <w:r>
-        <w:rPr>
-          <w:rFonts w:ascii="Consolas" w:hAnsi="Consolas" w:cs="Consolas"/>
-          <w:color w:val="000000"/>
-          <w:sz w:val="20"/>
-          <w:szCs w:val="20"/>
+          <w:lang w:val="en-US"/>
+        </w:rPr>
+      </w:pPr>
+      <w:r>
+        <w:rPr>
+          <w:rFonts w:ascii="Consolas" w:hAnsi="Consolas" w:cs="Consolas"/>
+          <w:color w:val="000000"/>
+          <w:sz w:val="20"/>
+          <w:szCs w:val="20"/>
+          <w:lang w:val="en-US"/>
         </w:rPr>
         <w:t>Resistance: 0</w:t>
       </w:r>
@@ -3714,31 +3788,65 @@
           <w:lang w:val="en-US"/>
         </w:rPr>
         <w:tab/>
-        <w:t>[* * bp.base.Block+.getHardness(..) throws * exposes[${-1}] when org.alia4j.liam.TruePredicate@caf719d]</w:t>
-      </w:r>
-    </w:p>
-    <w:p>
-      <w:pPr>
-        <w:autoSpaceDE w:val="0"/>
-        <w:autoSpaceDN w:val="0"/>
-        <w:adjustRightInd w:val="0"/>
-        <w:spacing w:after="0" w:line="240" w:lineRule="auto"/>
-        <w:rPr>
-          <w:rFonts w:ascii="Consolas" w:hAnsi="Consolas" w:cs="Consolas"/>
-          <w:sz w:val="20"/>
-          <w:szCs w:val="20"/>
-          <w:lang w:val="en-US"/>
-        </w:rPr>
-      </w:pPr>
-      <w:r>
-        <w:rPr>
-          <w:rFonts w:ascii="Consolas" w:hAnsi="Consolas" w:cs="Consolas"/>
-          <w:color w:val="000000"/>
-          <w:sz w:val="20"/>
-          <w:szCs w:val="20"/>
-          <w:lang w:val="en-US"/>
-        </w:rPr>
-        <w:t>ScheduleInfo [time=AROUND, rule=DEFAULT]</w:t>
+        <w:t xml:space="preserve">[* * </w:t>
+      </w:r>
+      <w:proofErr w:type="spellStart"/>
+      <w:r>
+        <w:rPr>
+          <w:rFonts w:ascii="Consolas" w:hAnsi="Consolas" w:cs="Consolas"/>
+          <w:color w:val="000000"/>
+          <w:sz w:val="20"/>
+          <w:szCs w:val="20"/>
+          <w:lang w:val="en-US"/>
+        </w:rPr>
+        <w:t>bp.base.Block+.getHardness</w:t>
+      </w:r>
+      <w:proofErr w:type="spellEnd"/>
+      <w:r>
+        <w:rPr>
+          <w:rFonts w:ascii="Consolas" w:hAnsi="Consolas" w:cs="Consolas"/>
+          <w:color w:val="000000"/>
+          <w:sz w:val="20"/>
+          <w:szCs w:val="20"/>
+          <w:lang w:val="en-US"/>
+        </w:rPr>
+        <w:t>(..) throws * exposes[${-1}] when org.alia4j.liam.TruePredicate@caf719d]</w:t>
+      </w:r>
+    </w:p>
+    <w:p>
+      <w:pPr>
+        <w:autoSpaceDE w:val="0"/>
+        <w:autoSpaceDN w:val="0"/>
+        <w:adjustRightInd w:val="0"/>
+        <w:spacing w:after="0" w:line="240" w:lineRule="auto"/>
+        <w:rPr>
+          <w:rFonts w:ascii="Consolas" w:hAnsi="Consolas" w:cs="Consolas"/>
+          <w:sz w:val="20"/>
+          <w:szCs w:val="20"/>
+          <w:lang w:val="en-US"/>
+        </w:rPr>
+      </w:pPr>
+      <w:proofErr w:type="spellStart"/>
+      <w:r>
+        <w:rPr>
+          <w:rFonts w:ascii="Consolas" w:hAnsi="Consolas" w:cs="Consolas"/>
+          <w:color w:val="000000"/>
+          <w:sz w:val="20"/>
+          <w:szCs w:val="20"/>
+          <w:lang w:val="en-US"/>
+        </w:rPr>
+        <w:t>ScheduleInfo</w:t>
+      </w:r>
+      <w:proofErr w:type="spellEnd"/>
+      <w:r>
+        <w:rPr>
+          <w:rFonts w:ascii="Consolas" w:hAnsi="Consolas" w:cs="Consolas"/>
+          <w:color w:val="000000"/>
+          <w:sz w:val="20"/>
+          <w:szCs w:val="20"/>
+          <w:lang w:val="en-US"/>
+        </w:rPr>
+        <w:t xml:space="preserve"> [time=AROUND, rule=DEFAULT]</w:t>
       </w:r>
     </w:p>
     <w:p>
@@ -4111,14 +4219,16 @@
           <w:rFonts w:ascii="Consolas" w:hAnsi="Consolas" w:cs="Consolas"/>
           <w:sz w:val="20"/>
           <w:szCs w:val="20"/>
-        </w:rPr>
-      </w:pPr>
-      <w:r>
-        <w:rPr>
-          <w:rFonts w:ascii="Consolas" w:hAnsi="Consolas" w:cs="Consolas"/>
-          <w:color w:val="000000"/>
-          <w:sz w:val="20"/>
-          <w:szCs w:val="20"/>
+          <w:lang w:val="en-US"/>
+        </w:rPr>
+      </w:pPr>
+      <w:r>
+        <w:rPr>
+          <w:rFonts w:ascii="Consolas" w:hAnsi="Consolas" w:cs="Consolas"/>
+          <w:color w:val="000000"/>
+          <w:sz w:val="20"/>
+          <w:szCs w:val="20"/>
+          <w:lang w:val="en-US"/>
         </w:rPr>
         <w:t>Size: 10.0</w:t>
       </w:r>
@@ -4133,14 +4243,16 @@
           <w:rFonts w:ascii="Consolas" w:hAnsi="Consolas" w:cs="Consolas"/>
           <w:sz w:val="20"/>
           <w:szCs w:val="20"/>
-        </w:rPr>
-      </w:pPr>
-      <w:r>
-        <w:rPr>
-          <w:rFonts w:ascii="Consolas" w:hAnsi="Consolas" w:cs="Consolas"/>
-          <w:color w:val="000000"/>
-          <w:sz w:val="20"/>
-          <w:szCs w:val="20"/>
+          <w:lang w:val="en-US"/>
+        </w:rPr>
+      </w:pPr>
+      <w:r>
+        <w:rPr>
+          <w:rFonts w:ascii="Consolas" w:hAnsi="Consolas" w:cs="Consolas"/>
+          <w:color w:val="000000"/>
+          <w:sz w:val="20"/>
+          <w:szCs w:val="20"/>
+          <w:lang w:val="en-US"/>
         </w:rPr>
         <w:t>Hardness: 0</w:t>
       </w:r>
@@ -4155,14 +4267,16 @@
           <w:rFonts w:ascii="Consolas" w:hAnsi="Consolas" w:cs="Consolas"/>
           <w:sz w:val="20"/>
           <w:szCs w:val="20"/>
-        </w:rPr>
-      </w:pPr>
-      <w:r>
-        <w:rPr>
-          <w:rFonts w:ascii="Consolas" w:hAnsi="Consolas" w:cs="Consolas"/>
-          <w:color w:val="000000"/>
-          <w:sz w:val="20"/>
-          <w:szCs w:val="20"/>
+          <w:lang w:val="en-US"/>
+        </w:rPr>
+      </w:pPr>
+      <w:r>
+        <w:rPr>
+          <w:rFonts w:ascii="Consolas" w:hAnsi="Consolas" w:cs="Consolas"/>
+          <w:color w:val="000000"/>
+          <w:sz w:val="20"/>
+          <w:szCs w:val="20"/>
+          <w:lang w:val="en-US"/>
         </w:rPr>
         <w:t>Resistance: 0</w:t>
       </w:r>
@@ -4240,30 +4354,1264 @@
     </w:p>
     <w:p>
       <w:pPr>
+        <w:autoSpaceDE w:val="0"/>
+        <w:autoSpaceDN w:val="0"/>
+        <w:adjustRightInd w:val="0"/>
+        <w:spacing w:after="0" w:line="240" w:lineRule="auto"/>
+        <w:rPr>
+          <w:rFonts w:ascii="Consolas" w:hAnsi="Consolas" w:cs="Consolas"/>
+          <w:sz w:val="20"/>
+          <w:szCs w:val="20"/>
+          <w:lang w:val="en-US"/>
+        </w:rPr>
+      </w:pPr>
+      <w:r>
+        <w:rPr>
+          <w:rFonts w:ascii="Consolas" w:hAnsi="Consolas" w:cs="Consolas"/>
+          <w:color w:val="000000"/>
+          <w:sz w:val="20"/>
+          <w:szCs w:val="20"/>
+          <w:lang w:val="en-US"/>
+        </w:rPr>
+        <w:t>----- Ball: Ball -----</w:t>
+      </w:r>
+    </w:p>
+    <w:p>
+      <w:pPr>
+        <w:autoSpaceDE w:val="0"/>
+        <w:autoSpaceDN w:val="0"/>
+        <w:adjustRightInd w:val="0"/>
+        <w:spacing w:after="0" w:line="240" w:lineRule="auto"/>
+        <w:rPr>
+          <w:rFonts w:ascii="Consolas" w:hAnsi="Consolas" w:cs="Consolas"/>
+          <w:sz w:val="20"/>
+          <w:szCs w:val="20"/>
+          <w:lang w:val="en-US"/>
+        </w:rPr>
+      </w:pPr>
+      <w:r>
+        <w:rPr>
+          <w:rFonts w:ascii="Consolas" w:hAnsi="Consolas" w:cs="Consolas"/>
+          <w:color w:val="000000"/>
+          <w:sz w:val="20"/>
+          <w:szCs w:val="20"/>
+          <w:lang w:val="en-US"/>
+        </w:rPr>
+        <w:t>Size: 1.0</w:t>
+      </w:r>
+    </w:p>
+    <w:p>
+      <w:pPr>
+        <w:autoSpaceDE w:val="0"/>
+        <w:autoSpaceDN w:val="0"/>
+        <w:adjustRightInd w:val="0"/>
+        <w:spacing w:after="0" w:line="240" w:lineRule="auto"/>
+        <w:rPr>
+          <w:rFonts w:ascii="Consolas" w:hAnsi="Consolas" w:cs="Consolas"/>
+          <w:sz w:val="20"/>
+          <w:szCs w:val="20"/>
+          <w:lang w:val="en-US"/>
+        </w:rPr>
+      </w:pPr>
+      <w:r>
+        <w:rPr>
+          <w:rFonts w:ascii="Consolas" w:hAnsi="Consolas" w:cs="Consolas"/>
+          <w:color w:val="000000"/>
+          <w:sz w:val="20"/>
+          <w:szCs w:val="20"/>
+          <w:lang w:val="en-US"/>
+        </w:rPr>
+        <w:t>Speed: 5.0</w:t>
+      </w:r>
+    </w:p>
+    <w:p>
+      <w:pPr>
+        <w:autoSpaceDE w:val="0"/>
+        <w:autoSpaceDN w:val="0"/>
+        <w:adjustRightInd w:val="0"/>
+        <w:spacing w:after="0" w:line="240" w:lineRule="auto"/>
+        <w:rPr>
+          <w:rFonts w:ascii="Consolas" w:hAnsi="Consolas" w:cs="Consolas"/>
+          <w:sz w:val="20"/>
+          <w:szCs w:val="20"/>
+          <w:lang w:val="en-US"/>
+        </w:rPr>
+      </w:pPr>
+      <w:r>
+        <w:rPr>
+          <w:rFonts w:ascii="Consolas" w:hAnsi="Consolas" w:cs="Consolas"/>
+          <w:color w:val="000000"/>
+          <w:sz w:val="20"/>
+          <w:szCs w:val="20"/>
+          <w:lang w:val="en-US"/>
+        </w:rPr>
+        <w:t>Orientation: 270</w:t>
+      </w:r>
+    </w:p>
+    <w:p>
+      <w:pPr>
+        <w:autoSpaceDE w:val="0"/>
+        <w:autoSpaceDN w:val="0"/>
+        <w:adjustRightInd w:val="0"/>
+        <w:spacing w:after="0" w:line="240" w:lineRule="auto"/>
+        <w:rPr>
+          <w:rFonts w:ascii="Consolas" w:hAnsi="Consolas" w:cs="Consolas"/>
+          <w:sz w:val="20"/>
+          <w:szCs w:val="20"/>
+          <w:lang w:val="en-US"/>
+        </w:rPr>
+      </w:pPr>
+      <w:r>
+        <w:rPr>
+          <w:rFonts w:ascii="Consolas" w:hAnsi="Consolas" w:cs="Consolas"/>
+          <w:color w:val="000000"/>
+          <w:sz w:val="20"/>
+          <w:szCs w:val="20"/>
+          <w:lang w:val="en-US"/>
+        </w:rPr>
+        <w:t>Damage: 1</w:t>
+      </w:r>
+    </w:p>
+    <w:p>
+      <w:pPr>
+        <w:autoSpaceDE w:val="0"/>
+        <w:autoSpaceDN w:val="0"/>
+        <w:adjustRightInd w:val="0"/>
+        <w:spacing w:after="0" w:line="240" w:lineRule="auto"/>
+        <w:rPr>
+          <w:rFonts w:ascii="Consolas" w:hAnsi="Consolas" w:cs="Consolas"/>
+          <w:sz w:val="20"/>
+          <w:szCs w:val="20"/>
+          <w:lang w:val="en-US"/>
+        </w:rPr>
+      </w:pPr>
+      <w:r>
+        <w:rPr>
+          <w:rFonts w:ascii="Consolas" w:hAnsi="Consolas" w:cs="Consolas"/>
+          <w:color w:val="000000"/>
+          <w:sz w:val="20"/>
+          <w:szCs w:val="20"/>
+          <w:lang w:val="en-US"/>
+        </w:rPr>
+        <w:t>Immaterial: false</w:t>
+      </w:r>
+    </w:p>
+    <w:p>
+      <w:pPr>
+        <w:autoSpaceDE w:val="0"/>
+        <w:autoSpaceDN w:val="0"/>
+        <w:adjustRightInd w:val="0"/>
+        <w:spacing w:after="0" w:line="240" w:lineRule="auto"/>
+        <w:rPr>
+          <w:rFonts w:ascii="Consolas" w:hAnsi="Consolas" w:cs="Consolas"/>
+          <w:sz w:val="20"/>
+          <w:szCs w:val="20"/>
+          <w:lang w:val="en-US"/>
+        </w:rPr>
+      </w:pPr>
+      <w:r>
+        <w:rPr>
+          <w:rFonts w:ascii="Consolas" w:hAnsi="Consolas" w:cs="Consolas"/>
+          <w:color w:val="000000"/>
+          <w:sz w:val="20"/>
+          <w:szCs w:val="20"/>
+          <w:lang w:val="en-US"/>
+        </w:rPr>
+        <w:t>----- Paddle: Paddle -----</w:t>
+      </w:r>
+    </w:p>
+    <w:p>
+      <w:pPr>
+        <w:autoSpaceDE w:val="0"/>
+        <w:autoSpaceDN w:val="0"/>
+        <w:adjustRightInd w:val="0"/>
+        <w:spacing w:after="0" w:line="240" w:lineRule="auto"/>
+        <w:rPr>
+          <w:rFonts w:ascii="Consolas" w:hAnsi="Consolas" w:cs="Consolas"/>
+          <w:sz w:val="20"/>
+          <w:szCs w:val="20"/>
+          <w:lang w:val="en-US"/>
+        </w:rPr>
+      </w:pPr>
+      <w:r>
+        <w:rPr>
+          <w:rFonts w:ascii="Consolas" w:hAnsi="Consolas" w:cs="Consolas"/>
+          <w:color w:val="000000"/>
+          <w:sz w:val="20"/>
+          <w:szCs w:val="20"/>
+          <w:lang w:val="en-US"/>
+        </w:rPr>
+        <w:t>Size: 1.0</w:t>
+      </w:r>
+    </w:p>
+    <w:p>
+      <w:pPr>
+        <w:autoSpaceDE w:val="0"/>
+        <w:autoSpaceDN w:val="0"/>
+        <w:adjustRightInd w:val="0"/>
+        <w:spacing w:after="0" w:line="240" w:lineRule="auto"/>
+        <w:rPr>
+          <w:rFonts w:ascii="Consolas" w:hAnsi="Consolas" w:cs="Consolas"/>
+          <w:sz w:val="20"/>
+          <w:szCs w:val="20"/>
+          <w:lang w:val="en-US"/>
+        </w:rPr>
+      </w:pPr>
+      <w:r>
+        <w:rPr>
+          <w:rFonts w:ascii="Consolas" w:hAnsi="Consolas" w:cs="Consolas"/>
+          <w:color w:val="000000"/>
+          <w:sz w:val="20"/>
+          <w:szCs w:val="20"/>
+          <w:lang w:val="en-US"/>
+        </w:rPr>
+        <w:t>Speed: 5.0</w:t>
+      </w:r>
+    </w:p>
+    <w:p>
+      <w:pPr>
+        <w:autoSpaceDE w:val="0"/>
+        <w:autoSpaceDN w:val="0"/>
+        <w:adjustRightInd w:val="0"/>
+        <w:spacing w:after="0" w:line="240" w:lineRule="auto"/>
+        <w:rPr>
+          <w:rFonts w:ascii="Consolas" w:hAnsi="Consolas" w:cs="Consolas"/>
+          <w:sz w:val="20"/>
+          <w:szCs w:val="20"/>
+          <w:lang w:val="en-US"/>
+        </w:rPr>
+      </w:pPr>
+      <w:r>
+        <w:rPr>
+          <w:rFonts w:ascii="Consolas" w:hAnsi="Consolas" w:cs="Consolas"/>
+          <w:color w:val="000000"/>
+          <w:sz w:val="20"/>
+          <w:szCs w:val="20"/>
+          <w:lang w:val="en-US"/>
+        </w:rPr>
+        <w:t>Orientation: 5.0</w:t>
+      </w:r>
+    </w:p>
+    <w:p>
+      <w:pPr>
+        <w:autoSpaceDE w:val="0"/>
+        <w:autoSpaceDN w:val="0"/>
+        <w:adjustRightInd w:val="0"/>
+        <w:spacing w:after="0" w:line="240" w:lineRule="auto"/>
+        <w:rPr>
+          <w:rFonts w:ascii="Consolas" w:hAnsi="Consolas" w:cs="Consolas"/>
+          <w:sz w:val="20"/>
+          <w:szCs w:val="20"/>
+          <w:lang w:val="en-US"/>
+        </w:rPr>
+      </w:pPr>
+      <w:r>
+        <w:rPr>
+          <w:rFonts w:ascii="Consolas" w:hAnsi="Consolas" w:cs="Consolas"/>
+          <w:color w:val="000000"/>
+          <w:sz w:val="20"/>
+          <w:szCs w:val="20"/>
+          <w:lang w:val="en-US"/>
+        </w:rPr>
+        <w:t>----- Block: A -----</w:t>
+      </w:r>
+    </w:p>
+    <w:p>
+      <w:pPr>
+        <w:autoSpaceDE w:val="0"/>
+        <w:autoSpaceDN w:val="0"/>
+        <w:adjustRightInd w:val="0"/>
+        <w:spacing w:after="0" w:line="240" w:lineRule="auto"/>
+        <w:rPr>
+          <w:rFonts w:ascii="Consolas" w:hAnsi="Consolas" w:cs="Consolas"/>
+          <w:sz w:val="20"/>
+          <w:szCs w:val="20"/>
+          <w:lang w:val="en-US"/>
+        </w:rPr>
+      </w:pPr>
+      <w:r>
+        <w:rPr>
+          <w:rFonts w:ascii="Consolas" w:hAnsi="Consolas" w:cs="Consolas"/>
+          <w:color w:val="000000"/>
+          <w:sz w:val="20"/>
+          <w:szCs w:val="20"/>
+          <w:lang w:val="en-US"/>
+        </w:rPr>
+        <w:t>Size: 10.0</w:t>
+      </w:r>
+    </w:p>
+    <w:p>
+      <w:pPr>
+        <w:autoSpaceDE w:val="0"/>
+        <w:autoSpaceDN w:val="0"/>
+        <w:adjustRightInd w:val="0"/>
+        <w:spacing w:after="0" w:line="240" w:lineRule="auto"/>
+        <w:rPr>
+          <w:rFonts w:ascii="Consolas" w:hAnsi="Consolas" w:cs="Consolas"/>
+          <w:sz w:val="20"/>
+          <w:szCs w:val="20"/>
+          <w:lang w:val="en-US"/>
+        </w:rPr>
+      </w:pPr>
+      <w:r>
+        <w:rPr>
+          <w:rFonts w:ascii="Consolas" w:hAnsi="Consolas" w:cs="Consolas"/>
+          <w:color w:val="000000"/>
+          <w:sz w:val="20"/>
+          <w:szCs w:val="20"/>
+          <w:lang w:val="en-US"/>
+        </w:rPr>
+        <w:t>Hardness: 1</w:t>
+      </w:r>
+    </w:p>
+    <w:p>
+      <w:pPr>
+        <w:autoSpaceDE w:val="0"/>
+        <w:autoSpaceDN w:val="0"/>
+        <w:adjustRightInd w:val="0"/>
+        <w:spacing w:after="0" w:line="240" w:lineRule="auto"/>
+        <w:rPr>
+          <w:rFonts w:ascii="Consolas" w:hAnsi="Consolas" w:cs="Consolas"/>
+          <w:sz w:val="20"/>
+          <w:szCs w:val="20"/>
+          <w:lang w:val="en-US"/>
+        </w:rPr>
+      </w:pPr>
+      <w:r>
+        <w:rPr>
+          <w:rFonts w:ascii="Consolas" w:hAnsi="Consolas" w:cs="Consolas"/>
+          <w:color w:val="000000"/>
+          <w:sz w:val="20"/>
+          <w:szCs w:val="20"/>
+          <w:lang w:val="en-US"/>
+        </w:rPr>
+        <w:t>Resistance: 0</w:t>
+      </w:r>
+    </w:p>
+    <w:p>
+      <w:pPr>
+        <w:autoSpaceDE w:val="0"/>
+        <w:autoSpaceDN w:val="0"/>
+        <w:adjustRightInd w:val="0"/>
+        <w:spacing w:after="0" w:line="240" w:lineRule="auto"/>
+        <w:rPr>
+          <w:rFonts w:ascii="Consolas" w:hAnsi="Consolas" w:cs="Consolas"/>
+          <w:sz w:val="20"/>
+          <w:szCs w:val="20"/>
+          <w:lang w:val="en-US"/>
+        </w:rPr>
+      </w:pPr>
+      <w:r>
+        <w:rPr>
+          <w:rFonts w:ascii="Consolas" w:hAnsi="Consolas" w:cs="Consolas"/>
+          <w:color w:val="000000"/>
+          <w:sz w:val="20"/>
+          <w:szCs w:val="20"/>
+          <w:lang w:val="en-US"/>
+        </w:rPr>
+        <w:t>----- Block: B -----</w:t>
+      </w:r>
+    </w:p>
+    <w:p>
+      <w:pPr>
+        <w:autoSpaceDE w:val="0"/>
+        <w:autoSpaceDN w:val="0"/>
+        <w:adjustRightInd w:val="0"/>
+        <w:spacing w:after="0" w:line="240" w:lineRule="auto"/>
+        <w:rPr>
+          <w:rFonts w:ascii="Consolas" w:hAnsi="Consolas" w:cs="Consolas"/>
+          <w:sz w:val="20"/>
+          <w:szCs w:val="20"/>
+          <w:lang w:val="en-US"/>
+        </w:rPr>
+      </w:pPr>
+      <w:r>
+        <w:rPr>
+          <w:rFonts w:ascii="Consolas" w:hAnsi="Consolas" w:cs="Consolas"/>
+          <w:color w:val="000000"/>
+          <w:sz w:val="20"/>
+          <w:szCs w:val="20"/>
+          <w:lang w:val="en-US"/>
+        </w:rPr>
+        <w:t>Size: 10.0</w:t>
+      </w:r>
+    </w:p>
+    <w:p>
+      <w:pPr>
+        <w:autoSpaceDE w:val="0"/>
+        <w:autoSpaceDN w:val="0"/>
+        <w:adjustRightInd w:val="0"/>
+        <w:spacing w:after="0" w:line="240" w:lineRule="auto"/>
+        <w:rPr>
+          <w:rFonts w:ascii="Consolas" w:hAnsi="Consolas" w:cs="Consolas"/>
+          <w:sz w:val="20"/>
+          <w:szCs w:val="20"/>
+          <w:lang w:val="en-US"/>
+        </w:rPr>
+      </w:pPr>
+      <w:r>
+        <w:rPr>
+          <w:rFonts w:ascii="Consolas" w:hAnsi="Consolas" w:cs="Consolas"/>
+          <w:color w:val="000000"/>
+          <w:sz w:val="20"/>
+          <w:szCs w:val="20"/>
+          <w:lang w:val="en-US"/>
+        </w:rPr>
+        <w:t>Hardness: 1</w:t>
+      </w:r>
+    </w:p>
+    <w:p>
+      <w:pPr>
+        <w:autoSpaceDE w:val="0"/>
+        <w:autoSpaceDN w:val="0"/>
+        <w:adjustRightInd w:val="0"/>
+        <w:spacing w:after="0" w:line="240" w:lineRule="auto"/>
+        <w:rPr>
+          <w:rFonts w:ascii="Consolas" w:hAnsi="Consolas" w:cs="Consolas"/>
+          <w:sz w:val="20"/>
+          <w:szCs w:val="20"/>
+          <w:lang w:val="en-US"/>
+        </w:rPr>
+      </w:pPr>
+      <w:r>
+        <w:rPr>
+          <w:rFonts w:ascii="Consolas" w:hAnsi="Consolas" w:cs="Consolas"/>
+          <w:color w:val="000000"/>
+          <w:sz w:val="20"/>
+          <w:szCs w:val="20"/>
+          <w:lang w:val="en-US"/>
+        </w:rPr>
+        <w:t>Resistance: 10</w:t>
+      </w:r>
+    </w:p>
+    <w:p>
+      <w:pPr>
+        <w:autoSpaceDE w:val="0"/>
+        <w:autoSpaceDN w:val="0"/>
+        <w:adjustRightInd w:val="0"/>
+        <w:spacing w:after="0" w:line="240" w:lineRule="auto"/>
+        <w:rPr>
+          <w:rFonts w:ascii="Consolas" w:hAnsi="Consolas" w:cs="Consolas"/>
+          <w:sz w:val="20"/>
+          <w:szCs w:val="20"/>
+          <w:lang w:val="en-US"/>
+        </w:rPr>
+      </w:pPr>
+      <w:r>
+        <w:rPr>
+          <w:rFonts w:ascii="Consolas" w:hAnsi="Consolas" w:cs="Consolas"/>
+          <w:color w:val="000000"/>
+          <w:sz w:val="20"/>
+          <w:szCs w:val="20"/>
+          <w:lang w:val="en-US"/>
+        </w:rPr>
+        <w:t>----- Block: A -----</w:t>
+      </w:r>
+    </w:p>
+    <w:p>
+      <w:pPr>
+        <w:autoSpaceDE w:val="0"/>
+        <w:autoSpaceDN w:val="0"/>
+        <w:adjustRightInd w:val="0"/>
+        <w:spacing w:after="0" w:line="240" w:lineRule="auto"/>
+        <w:rPr>
+          <w:rFonts w:ascii="Consolas" w:hAnsi="Consolas" w:cs="Consolas"/>
+          <w:sz w:val="20"/>
+          <w:szCs w:val="20"/>
+          <w:lang w:val="en-US"/>
+        </w:rPr>
+      </w:pPr>
+      <w:r>
+        <w:rPr>
+          <w:rFonts w:ascii="Consolas" w:hAnsi="Consolas" w:cs="Consolas"/>
+          <w:color w:val="000000"/>
+          <w:sz w:val="20"/>
+          <w:szCs w:val="20"/>
+          <w:lang w:val="en-US"/>
+        </w:rPr>
+        <w:t>Size: 10.0</w:t>
+      </w:r>
+    </w:p>
+    <w:p>
+      <w:pPr>
+        <w:autoSpaceDE w:val="0"/>
+        <w:autoSpaceDN w:val="0"/>
+        <w:adjustRightInd w:val="0"/>
+        <w:spacing w:after="0" w:line="240" w:lineRule="auto"/>
+        <w:rPr>
+          <w:rFonts w:ascii="Consolas" w:hAnsi="Consolas" w:cs="Consolas"/>
+          <w:sz w:val="20"/>
+          <w:szCs w:val="20"/>
+          <w:lang w:val="en-US"/>
+        </w:rPr>
+      </w:pPr>
+      <w:r>
+        <w:rPr>
+          <w:rFonts w:ascii="Consolas" w:hAnsi="Consolas" w:cs="Consolas"/>
+          <w:color w:val="000000"/>
+          <w:sz w:val="20"/>
+          <w:szCs w:val="20"/>
+          <w:lang w:val="en-US"/>
+        </w:rPr>
+        <w:t>Hardness: 1</w:t>
+      </w:r>
+    </w:p>
+    <w:p>
+      <w:pPr>
+        <w:autoSpaceDE w:val="0"/>
+        <w:autoSpaceDN w:val="0"/>
+        <w:adjustRightInd w:val="0"/>
+        <w:spacing w:after="0" w:line="240" w:lineRule="auto"/>
+        <w:rPr>
+          <w:rFonts w:ascii="Consolas" w:hAnsi="Consolas" w:cs="Consolas"/>
+          <w:sz w:val="20"/>
+          <w:szCs w:val="20"/>
+          <w:lang w:val="en-US"/>
+        </w:rPr>
+      </w:pPr>
+      <w:r>
+        <w:rPr>
+          <w:rFonts w:ascii="Consolas" w:hAnsi="Consolas" w:cs="Consolas"/>
+          <w:color w:val="000000"/>
+          <w:sz w:val="20"/>
+          <w:szCs w:val="20"/>
+          <w:lang w:val="en-US"/>
+        </w:rPr>
+        <w:t>Resistance: 0</w:t>
+      </w:r>
+    </w:p>
+    <w:p>
+      <w:pPr>
+        <w:autoSpaceDE w:val="0"/>
+        <w:autoSpaceDN w:val="0"/>
+        <w:adjustRightInd w:val="0"/>
+        <w:spacing w:after="0" w:line="240" w:lineRule="auto"/>
+        <w:rPr>
+          <w:rFonts w:ascii="Consolas" w:hAnsi="Consolas" w:cs="Consolas"/>
+          <w:sz w:val="20"/>
+          <w:szCs w:val="20"/>
+          <w:lang w:val="en-US"/>
+        </w:rPr>
+      </w:pPr>
+      <w:r>
+        <w:rPr>
+          <w:rFonts w:ascii="Consolas" w:hAnsi="Consolas" w:cs="Consolas"/>
+          <w:color w:val="000000"/>
+          <w:sz w:val="20"/>
+          <w:szCs w:val="20"/>
+          <w:lang w:val="en-US"/>
+        </w:rPr>
+        <w:t>----- Block: B -----</w:t>
+      </w:r>
+    </w:p>
+    <w:p>
+      <w:pPr>
+        <w:autoSpaceDE w:val="0"/>
+        <w:autoSpaceDN w:val="0"/>
+        <w:adjustRightInd w:val="0"/>
+        <w:spacing w:after="0" w:line="240" w:lineRule="auto"/>
+        <w:rPr>
+          <w:rFonts w:ascii="Consolas" w:hAnsi="Consolas" w:cs="Consolas"/>
+          <w:sz w:val="20"/>
+          <w:szCs w:val="20"/>
+          <w:lang w:val="en-US"/>
+        </w:rPr>
+      </w:pPr>
+      <w:r>
+        <w:rPr>
+          <w:rFonts w:ascii="Consolas" w:hAnsi="Consolas" w:cs="Consolas"/>
+          <w:color w:val="000000"/>
+          <w:sz w:val="20"/>
+          <w:szCs w:val="20"/>
+          <w:lang w:val="en-US"/>
+        </w:rPr>
+        <w:t>Size: 10.0</w:t>
+      </w:r>
+    </w:p>
+    <w:p>
+      <w:pPr>
+        <w:autoSpaceDE w:val="0"/>
+        <w:autoSpaceDN w:val="0"/>
+        <w:adjustRightInd w:val="0"/>
+        <w:spacing w:after="0" w:line="240" w:lineRule="auto"/>
+        <w:rPr>
+          <w:rFonts w:ascii="Consolas" w:hAnsi="Consolas" w:cs="Consolas"/>
+          <w:sz w:val="20"/>
+          <w:szCs w:val="20"/>
+          <w:lang w:val="en-US"/>
+        </w:rPr>
+      </w:pPr>
+      <w:r>
+        <w:rPr>
+          <w:rFonts w:ascii="Consolas" w:hAnsi="Consolas" w:cs="Consolas"/>
+          <w:color w:val="000000"/>
+          <w:sz w:val="20"/>
+          <w:szCs w:val="20"/>
+          <w:lang w:val="en-US"/>
+        </w:rPr>
+        <w:t>Hardness: 1</w:t>
+      </w:r>
+    </w:p>
+    <w:p>
+      <w:pPr>
+        <w:autoSpaceDE w:val="0"/>
+        <w:autoSpaceDN w:val="0"/>
+        <w:adjustRightInd w:val="0"/>
+        <w:spacing w:after="0" w:line="240" w:lineRule="auto"/>
+        <w:rPr>
+          <w:rFonts w:ascii="Consolas" w:hAnsi="Consolas" w:cs="Consolas"/>
+          <w:sz w:val="20"/>
+          <w:szCs w:val="20"/>
+          <w:lang w:val="en-US"/>
+        </w:rPr>
+      </w:pPr>
+      <w:r>
+        <w:rPr>
+          <w:rFonts w:ascii="Consolas" w:hAnsi="Consolas" w:cs="Consolas"/>
+          <w:color w:val="000000"/>
+          <w:sz w:val="20"/>
+          <w:szCs w:val="20"/>
+          <w:lang w:val="en-US"/>
+        </w:rPr>
+        <w:t>Resistance: 10</w:t>
+      </w:r>
+    </w:p>
+    <w:p>
+      <w:pPr>
+        <w:autoSpaceDE w:val="0"/>
+        <w:autoSpaceDN w:val="0"/>
+        <w:adjustRightInd w:val="0"/>
+        <w:spacing w:after="0" w:line="240" w:lineRule="auto"/>
+        <w:rPr>
+          <w:rFonts w:ascii="Consolas" w:hAnsi="Consolas" w:cs="Consolas"/>
+          <w:sz w:val="20"/>
+          <w:szCs w:val="20"/>
+          <w:lang w:val="en-US"/>
+        </w:rPr>
+      </w:pPr>
+      <w:r>
+        <w:rPr>
+          <w:rFonts w:ascii="Consolas" w:hAnsi="Consolas" w:cs="Consolas"/>
+          <w:color w:val="000000"/>
+          <w:sz w:val="20"/>
+          <w:szCs w:val="20"/>
+          <w:lang w:val="en-US"/>
+        </w:rPr>
+        <w:t>----- Ball: Ball -----</w:t>
+      </w:r>
+    </w:p>
+    <w:p>
+      <w:pPr>
+        <w:autoSpaceDE w:val="0"/>
+        <w:autoSpaceDN w:val="0"/>
+        <w:adjustRightInd w:val="0"/>
+        <w:spacing w:after="0" w:line="240" w:lineRule="auto"/>
+        <w:rPr>
+          <w:rFonts w:ascii="Consolas" w:hAnsi="Consolas" w:cs="Consolas"/>
+          <w:sz w:val="20"/>
+          <w:szCs w:val="20"/>
+          <w:lang w:val="en-US"/>
+        </w:rPr>
+      </w:pPr>
+      <w:r>
+        <w:rPr>
+          <w:rFonts w:ascii="Consolas" w:hAnsi="Consolas" w:cs="Consolas"/>
+          <w:color w:val="000000"/>
+          <w:sz w:val="20"/>
+          <w:szCs w:val="20"/>
+          <w:lang w:val="en-US"/>
+        </w:rPr>
+        <w:t>Size: 1.0</w:t>
+      </w:r>
+    </w:p>
+    <w:p>
+      <w:pPr>
+        <w:autoSpaceDE w:val="0"/>
+        <w:autoSpaceDN w:val="0"/>
+        <w:adjustRightInd w:val="0"/>
+        <w:spacing w:after="0" w:line="240" w:lineRule="auto"/>
+        <w:rPr>
+          <w:rFonts w:ascii="Consolas" w:hAnsi="Consolas" w:cs="Consolas"/>
+          <w:sz w:val="20"/>
+          <w:szCs w:val="20"/>
+          <w:lang w:val="en-US"/>
+        </w:rPr>
+      </w:pPr>
+      <w:r>
+        <w:rPr>
+          <w:rFonts w:ascii="Consolas" w:hAnsi="Consolas" w:cs="Consolas"/>
+          <w:color w:val="000000"/>
+          <w:sz w:val="20"/>
+          <w:szCs w:val="20"/>
+          <w:lang w:val="en-US"/>
+        </w:rPr>
+        <w:t>Speed: 5.0</w:t>
+      </w:r>
+    </w:p>
+    <w:p>
+      <w:pPr>
+        <w:autoSpaceDE w:val="0"/>
+        <w:autoSpaceDN w:val="0"/>
+        <w:adjustRightInd w:val="0"/>
+        <w:spacing w:after="0" w:line="240" w:lineRule="auto"/>
+        <w:rPr>
+          <w:rFonts w:ascii="Consolas" w:hAnsi="Consolas" w:cs="Consolas"/>
+          <w:sz w:val="20"/>
+          <w:szCs w:val="20"/>
+          <w:lang w:val="en-US"/>
+        </w:rPr>
+      </w:pPr>
+      <w:r>
+        <w:rPr>
+          <w:rFonts w:ascii="Consolas" w:hAnsi="Consolas" w:cs="Consolas"/>
+          <w:color w:val="000000"/>
+          <w:sz w:val="20"/>
+          <w:szCs w:val="20"/>
+          <w:lang w:val="en-US"/>
+        </w:rPr>
+        <w:t>Orientation: 270</w:t>
+      </w:r>
+    </w:p>
+    <w:p>
+      <w:pPr>
+        <w:autoSpaceDE w:val="0"/>
+        <w:autoSpaceDN w:val="0"/>
+        <w:adjustRightInd w:val="0"/>
+        <w:spacing w:after="0" w:line="240" w:lineRule="auto"/>
+        <w:rPr>
+          <w:rFonts w:ascii="Consolas" w:hAnsi="Consolas" w:cs="Consolas"/>
+          <w:sz w:val="20"/>
+          <w:szCs w:val="20"/>
+          <w:lang w:val="en-US"/>
+        </w:rPr>
+      </w:pPr>
+      <w:r>
+        <w:rPr>
+          <w:rFonts w:ascii="Consolas" w:hAnsi="Consolas" w:cs="Consolas"/>
+          <w:color w:val="000000"/>
+          <w:sz w:val="20"/>
+          <w:szCs w:val="20"/>
+          <w:lang w:val="en-US"/>
+        </w:rPr>
+        <w:t>Damage: 1</w:t>
+      </w:r>
+    </w:p>
+    <w:p>
+      <w:pPr>
+        <w:autoSpaceDE w:val="0"/>
+        <w:autoSpaceDN w:val="0"/>
+        <w:adjustRightInd w:val="0"/>
+        <w:spacing w:after="0" w:line="240" w:lineRule="auto"/>
+        <w:rPr>
+          <w:rFonts w:ascii="Consolas" w:hAnsi="Consolas" w:cs="Consolas"/>
+          <w:sz w:val="20"/>
+          <w:szCs w:val="20"/>
+          <w:lang w:val="en-US"/>
+        </w:rPr>
+      </w:pPr>
+      <w:r>
+        <w:rPr>
+          <w:rFonts w:ascii="Consolas" w:hAnsi="Consolas" w:cs="Consolas"/>
+          <w:color w:val="000000"/>
+          <w:sz w:val="20"/>
+          <w:szCs w:val="20"/>
+          <w:lang w:val="en-US"/>
+        </w:rPr>
+        <w:t>Immaterial: false</w:t>
+      </w:r>
+    </w:p>
+    <w:p>
+      <w:pPr>
+        <w:autoSpaceDE w:val="0"/>
+        <w:autoSpaceDN w:val="0"/>
+        <w:adjustRightInd w:val="0"/>
+        <w:spacing w:after="0" w:line="240" w:lineRule="auto"/>
+        <w:rPr>
+          <w:rFonts w:ascii="Consolas" w:hAnsi="Consolas" w:cs="Consolas"/>
+          <w:sz w:val="20"/>
+          <w:szCs w:val="20"/>
+          <w:lang w:val="en-US"/>
+        </w:rPr>
+      </w:pPr>
+      <w:r>
+        <w:rPr>
+          <w:rFonts w:ascii="Consolas" w:hAnsi="Consolas" w:cs="Consolas"/>
+          <w:color w:val="000000"/>
+          <w:sz w:val="20"/>
+          <w:szCs w:val="20"/>
+          <w:lang w:val="en-US"/>
+        </w:rPr>
+        <w:t>----- Paddle: Paddle -----</w:t>
+      </w:r>
+    </w:p>
+    <w:p>
+      <w:pPr>
+        <w:autoSpaceDE w:val="0"/>
+        <w:autoSpaceDN w:val="0"/>
+        <w:adjustRightInd w:val="0"/>
+        <w:spacing w:after="0" w:line="240" w:lineRule="auto"/>
+        <w:rPr>
+          <w:rFonts w:ascii="Consolas" w:hAnsi="Consolas" w:cs="Consolas"/>
+          <w:sz w:val="20"/>
+          <w:szCs w:val="20"/>
+          <w:lang w:val="en-US"/>
+        </w:rPr>
+      </w:pPr>
+      <w:r>
+        <w:rPr>
+          <w:rFonts w:ascii="Consolas" w:hAnsi="Consolas" w:cs="Consolas"/>
+          <w:color w:val="000000"/>
+          <w:sz w:val="20"/>
+          <w:szCs w:val="20"/>
+          <w:lang w:val="en-US"/>
+        </w:rPr>
+        <w:t>Size: 1.0</w:t>
+      </w:r>
+    </w:p>
+    <w:p>
+      <w:pPr>
+        <w:autoSpaceDE w:val="0"/>
+        <w:autoSpaceDN w:val="0"/>
+        <w:adjustRightInd w:val="0"/>
+        <w:spacing w:after="0" w:line="240" w:lineRule="auto"/>
+        <w:rPr>
+          <w:rFonts w:ascii="Consolas" w:hAnsi="Consolas" w:cs="Consolas"/>
+          <w:sz w:val="20"/>
+          <w:szCs w:val="20"/>
+          <w:lang w:val="en-US"/>
+        </w:rPr>
+      </w:pPr>
+      <w:r>
+        <w:rPr>
+          <w:rFonts w:ascii="Consolas" w:hAnsi="Consolas" w:cs="Consolas"/>
+          <w:color w:val="000000"/>
+          <w:sz w:val="20"/>
+          <w:szCs w:val="20"/>
+          <w:lang w:val="en-US"/>
+        </w:rPr>
+        <w:t>Speed: 5.0</w:t>
+      </w:r>
+    </w:p>
+    <w:p>
+      <w:pPr>
+        <w:autoSpaceDE w:val="0"/>
+        <w:autoSpaceDN w:val="0"/>
+        <w:adjustRightInd w:val="0"/>
+        <w:spacing w:after="0" w:line="240" w:lineRule="auto"/>
+        <w:rPr>
+          <w:rFonts w:ascii="Consolas" w:hAnsi="Consolas" w:cs="Consolas"/>
+          <w:sz w:val="20"/>
+          <w:szCs w:val="20"/>
+          <w:lang w:val="en-US"/>
+        </w:rPr>
+      </w:pPr>
+      <w:r>
+        <w:rPr>
+          <w:rFonts w:ascii="Consolas" w:hAnsi="Consolas" w:cs="Consolas"/>
+          <w:color w:val="000000"/>
+          <w:sz w:val="20"/>
+          <w:szCs w:val="20"/>
+          <w:lang w:val="en-US"/>
+        </w:rPr>
+        <w:t>Orientation: 5.0</w:t>
+      </w:r>
+    </w:p>
+    <w:p>
+      <w:pPr>
+        <w:autoSpaceDE w:val="0"/>
+        <w:autoSpaceDN w:val="0"/>
+        <w:adjustRightInd w:val="0"/>
+        <w:spacing w:after="0" w:line="240" w:lineRule="auto"/>
+        <w:rPr>
+          <w:rFonts w:ascii="Consolas" w:hAnsi="Consolas" w:cs="Consolas"/>
+          <w:sz w:val="20"/>
+          <w:szCs w:val="20"/>
+          <w:lang w:val="en-US"/>
+        </w:rPr>
+      </w:pPr>
+      <w:r>
+        <w:rPr>
+          <w:rFonts w:ascii="Consolas" w:hAnsi="Consolas" w:cs="Consolas"/>
+          <w:color w:val="000000"/>
+          <w:sz w:val="20"/>
+          <w:szCs w:val="20"/>
+          <w:lang w:val="en-US"/>
+        </w:rPr>
+        <w:t>----- Block: A -----</w:t>
+      </w:r>
+    </w:p>
+    <w:p>
+      <w:pPr>
+        <w:autoSpaceDE w:val="0"/>
+        <w:autoSpaceDN w:val="0"/>
+        <w:adjustRightInd w:val="0"/>
+        <w:spacing w:after="0" w:line="240" w:lineRule="auto"/>
+        <w:rPr>
+          <w:rFonts w:ascii="Consolas" w:hAnsi="Consolas" w:cs="Consolas"/>
+          <w:sz w:val="20"/>
+          <w:szCs w:val="20"/>
+          <w:lang w:val="en-US"/>
+        </w:rPr>
+      </w:pPr>
+      <w:r>
+        <w:rPr>
+          <w:rFonts w:ascii="Consolas" w:hAnsi="Consolas" w:cs="Consolas"/>
+          <w:color w:val="000000"/>
+          <w:sz w:val="20"/>
+          <w:szCs w:val="20"/>
+          <w:lang w:val="en-US"/>
+        </w:rPr>
+        <w:t>Size: 10.0</w:t>
+      </w:r>
+    </w:p>
+    <w:p>
+      <w:pPr>
+        <w:autoSpaceDE w:val="0"/>
+        <w:autoSpaceDN w:val="0"/>
+        <w:adjustRightInd w:val="0"/>
+        <w:spacing w:after="0" w:line="240" w:lineRule="auto"/>
+        <w:rPr>
+          <w:rFonts w:ascii="Consolas" w:hAnsi="Consolas" w:cs="Consolas"/>
+          <w:sz w:val="20"/>
+          <w:szCs w:val="20"/>
+          <w:lang w:val="en-US"/>
+        </w:rPr>
+      </w:pPr>
+      <w:r>
+        <w:rPr>
+          <w:rFonts w:ascii="Consolas" w:hAnsi="Consolas" w:cs="Consolas"/>
+          <w:color w:val="000000"/>
+          <w:sz w:val="20"/>
+          <w:szCs w:val="20"/>
+          <w:lang w:val="en-US"/>
+        </w:rPr>
+        <w:t>Hardness: 1</w:t>
+      </w:r>
+    </w:p>
+    <w:p>
+      <w:pPr>
+        <w:autoSpaceDE w:val="0"/>
+        <w:autoSpaceDN w:val="0"/>
+        <w:adjustRightInd w:val="0"/>
+        <w:spacing w:after="0" w:line="240" w:lineRule="auto"/>
+        <w:rPr>
+          <w:rFonts w:ascii="Consolas" w:hAnsi="Consolas" w:cs="Consolas"/>
+          <w:sz w:val="20"/>
+          <w:szCs w:val="20"/>
+          <w:lang w:val="en-US"/>
+        </w:rPr>
+      </w:pPr>
+      <w:r>
+        <w:rPr>
+          <w:rFonts w:ascii="Consolas" w:hAnsi="Consolas" w:cs="Consolas"/>
+          <w:color w:val="000000"/>
+          <w:sz w:val="20"/>
+          <w:szCs w:val="20"/>
+          <w:lang w:val="en-US"/>
+        </w:rPr>
+        <w:t>Resistance: 0</w:t>
+      </w:r>
+    </w:p>
+    <w:p>
+      <w:pPr>
+        <w:autoSpaceDE w:val="0"/>
+        <w:autoSpaceDN w:val="0"/>
+        <w:adjustRightInd w:val="0"/>
+        <w:spacing w:after="0" w:line="240" w:lineRule="auto"/>
+        <w:rPr>
+          <w:rFonts w:ascii="Consolas" w:hAnsi="Consolas" w:cs="Consolas"/>
+          <w:sz w:val="20"/>
+          <w:szCs w:val="20"/>
+          <w:lang w:val="en-US"/>
+        </w:rPr>
+      </w:pPr>
+      <w:r>
+        <w:rPr>
+          <w:rFonts w:ascii="Consolas" w:hAnsi="Consolas" w:cs="Consolas"/>
+          <w:color w:val="000000"/>
+          <w:sz w:val="20"/>
+          <w:szCs w:val="20"/>
+          <w:lang w:val="en-US"/>
+        </w:rPr>
+        <w:t>----- Block: B -----</w:t>
+      </w:r>
+    </w:p>
+    <w:p>
+      <w:pPr>
+        <w:autoSpaceDE w:val="0"/>
+        <w:autoSpaceDN w:val="0"/>
+        <w:adjustRightInd w:val="0"/>
+        <w:spacing w:after="0" w:line="240" w:lineRule="auto"/>
+        <w:rPr>
+          <w:rFonts w:ascii="Consolas" w:hAnsi="Consolas" w:cs="Consolas"/>
+          <w:sz w:val="20"/>
+          <w:szCs w:val="20"/>
+          <w:lang w:val="en-US"/>
+        </w:rPr>
+      </w:pPr>
+      <w:r>
+        <w:rPr>
+          <w:rFonts w:ascii="Consolas" w:hAnsi="Consolas" w:cs="Consolas"/>
+          <w:color w:val="000000"/>
+          <w:sz w:val="20"/>
+          <w:szCs w:val="20"/>
+          <w:lang w:val="en-US"/>
+        </w:rPr>
+        <w:t>Size: 10.0</w:t>
+      </w:r>
+    </w:p>
+    <w:p>
+      <w:pPr>
+        <w:autoSpaceDE w:val="0"/>
+        <w:autoSpaceDN w:val="0"/>
+        <w:adjustRightInd w:val="0"/>
+        <w:spacing w:after="0" w:line="240" w:lineRule="auto"/>
+        <w:rPr>
+          <w:rFonts w:ascii="Consolas" w:hAnsi="Consolas" w:cs="Consolas"/>
+          <w:sz w:val="20"/>
+          <w:szCs w:val="20"/>
+          <w:lang w:val="en-US"/>
+        </w:rPr>
+      </w:pPr>
+      <w:r>
+        <w:rPr>
+          <w:rFonts w:ascii="Consolas" w:hAnsi="Consolas" w:cs="Consolas"/>
+          <w:color w:val="000000"/>
+          <w:sz w:val="20"/>
+          <w:szCs w:val="20"/>
+          <w:lang w:val="en-US"/>
+        </w:rPr>
+        <w:t>Hardness: 1</w:t>
+      </w:r>
+    </w:p>
+    <w:p>
+      <w:pPr>
+        <w:autoSpaceDE w:val="0"/>
+        <w:autoSpaceDN w:val="0"/>
+        <w:adjustRightInd w:val="0"/>
+        <w:spacing w:after="0" w:line="240" w:lineRule="auto"/>
+        <w:rPr>
+          <w:rFonts w:ascii="Consolas" w:hAnsi="Consolas" w:cs="Consolas"/>
+          <w:sz w:val="20"/>
+          <w:szCs w:val="20"/>
+          <w:lang w:val="en-US"/>
+        </w:rPr>
+      </w:pPr>
+      <w:r>
+        <w:rPr>
+          <w:rFonts w:ascii="Consolas" w:hAnsi="Consolas" w:cs="Consolas"/>
+          <w:color w:val="000000"/>
+          <w:sz w:val="20"/>
+          <w:szCs w:val="20"/>
+          <w:lang w:val="en-US"/>
+        </w:rPr>
+        <w:t>Resistance: 10</w:t>
+      </w:r>
+    </w:p>
+    <w:p>
+      <w:pPr>
+        <w:autoSpaceDE w:val="0"/>
+        <w:autoSpaceDN w:val="0"/>
+        <w:adjustRightInd w:val="0"/>
+        <w:spacing w:after="0" w:line="240" w:lineRule="auto"/>
+        <w:rPr>
+          <w:rFonts w:ascii="Consolas" w:hAnsi="Consolas" w:cs="Consolas"/>
+          <w:sz w:val="20"/>
+          <w:szCs w:val="20"/>
+          <w:lang w:val="en-US"/>
+        </w:rPr>
+      </w:pPr>
+      <w:r>
+        <w:rPr>
+          <w:rFonts w:ascii="Consolas" w:hAnsi="Consolas" w:cs="Consolas"/>
+          <w:color w:val="000000"/>
+          <w:sz w:val="20"/>
+          <w:szCs w:val="20"/>
+          <w:lang w:val="en-US"/>
+        </w:rPr>
+        <w:t>----- Block: A -----</w:t>
+      </w:r>
+    </w:p>
+    <w:p>
+      <w:pPr>
+        <w:autoSpaceDE w:val="0"/>
+        <w:autoSpaceDN w:val="0"/>
+        <w:adjustRightInd w:val="0"/>
+        <w:spacing w:after="0" w:line="240" w:lineRule="auto"/>
+        <w:rPr>
+          <w:rFonts w:ascii="Consolas" w:hAnsi="Consolas" w:cs="Consolas"/>
+          <w:sz w:val="20"/>
+          <w:szCs w:val="20"/>
+          <w:lang w:val="en-US"/>
+        </w:rPr>
+      </w:pPr>
+      <w:r>
+        <w:rPr>
+          <w:rFonts w:ascii="Consolas" w:hAnsi="Consolas" w:cs="Consolas"/>
+          <w:color w:val="000000"/>
+          <w:sz w:val="20"/>
+          <w:szCs w:val="20"/>
+          <w:lang w:val="en-US"/>
+        </w:rPr>
+        <w:t>Size: 10.0</w:t>
+      </w:r>
+    </w:p>
+    <w:p>
+      <w:pPr>
+        <w:autoSpaceDE w:val="0"/>
+        <w:autoSpaceDN w:val="0"/>
+        <w:adjustRightInd w:val="0"/>
+        <w:spacing w:after="0" w:line="240" w:lineRule="auto"/>
+        <w:rPr>
+          <w:rFonts w:ascii="Consolas" w:hAnsi="Consolas" w:cs="Consolas"/>
+          <w:sz w:val="20"/>
+          <w:szCs w:val="20"/>
+          <w:lang w:val="en-US"/>
+        </w:rPr>
+      </w:pPr>
+      <w:r>
+        <w:rPr>
+          <w:rFonts w:ascii="Consolas" w:hAnsi="Consolas" w:cs="Consolas"/>
+          <w:color w:val="000000"/>
+          <w:sz w:val="20"/>
+          <w:szCs w:val="20"/>
+          <w:lang w:val="en-US"/>
+        </w:rPr>
+        <w:t>Hardness: 1</w:t>
+      </w:r>
+    </w:p>
+    <w:p>
+      <w:pPr>
+        <w:autoSpaceDE w:val="0"/>
+        <w:autoSpaceDN w:val="0"/>
+        <w:adjustRightInd w:val="0"/>
+        <w:spacing w:after="0" w:line="240" w:lineRule="auto"/>
+        <w:rPr>
+          <w:rFonts w:ascii="Consolas" w:hAnsi="Consolas" w:cs="Consolas"/>
+          <w:sz w:val="20"/>
+          <w:szCs w:val="20"/>
+          <w:lang w:val="en-US"/>
+        </w:rPr>
+      </w:pPr>
+      <w:r>
+        <w:rPr>
+          <w:rFonts w:ascii="Consolas" w:hAnsi="Consolas" w:cs="Consolas"/>
+          <w:color w:val="000000"/>
+          <w:sz w:val="20"/>
+          <w:szCs w:val="20"/>
+          <w:lang w:val="en-US"/>
+        </w:rPr>
+        <w:t>Resistance: 0</w:t>
+      </w:r>
+    </w:p>
+    <w:p>
+      <w:pPr>
+        <w:autoSpaceDE w:val="0"/>
+        <w:autoSpaceDN w:val="0"/>
+        <w:adjustRightInd w:val="0"/>
+        <w:spacing w:after="0" w:line="240" w:lineRule="auto"/>
+        <w:rPr>
+          <w:rFonts w:ascii="Consolas" w:hAnsi="Consolas" w:cs="Consolas"/>
+          <w:sz w:val="20"/>
+          <w:szCs w:val="20"/>
+          <w:lang w:val="en-US"/>
+        </w:rPr>
+      </w:pPr>
+      <w:r>
+        <w:rPr>
+          <w:rFonts w:ascii="Consolas" w:hAnsi="Consolas" w:cs="Consolas"/>
+          <w:color w:val="000000"/>
+          <w:sz w:val="20"/>
+          <w:szCs w:val="20"/>
+          <w:lang w:val="en-US"/>
+        </w:rPr>
+        <w:t>----- Block: B -----</w:t>
+      </w:r>
+    </w:p>
+    <w:p>
+      <w:pPr>
+        <w:autoSpaceDE w:val="0"/>
+        <w:autoSpaceDN w:val="0"/>
+        <w:adjustRightInd w:val="0"/>
+        <w:spacing w:after="0" w:line="240" w:lineRule="auto"/>
+        <w:rPr>
+          <w:rFonts w:ascii="Consolas" w:hAnsi="Consolas" w:cs="Consolas"/>
+          <w:sz w:val="20"/>
+          <w:szCs w:val="20"/>
+          <w:lang w:val="en-US"/>
+        </w:rPr>
+      </w:pPr>
+      <w:r>
+        <w:rPr>
+          <w:rFonts w:ascii="Consolas" w:hAnsi="Consolas" w:cs="Consolas"/>
+          <w:color w:val="000000"/>
+          <w:sz w:val="20"/>
+          <w:szCs w:val="20"/>
+          <w:lang w:val="en-US"/>
+        </w:rPr>
+        <w:t>Size: 10.0</w:t>
+      </w:r>
+    </w:p>
+    <w:p>
+      <w:pPr>
+        <w:autoSpaceDE w:val="0"/>
+        <w:autoSpaceDN w:val="0"/>
+        <w:adjustRightInd w:val="0"/>
+        <w:spacing w:after="0" w:line="240" w:lineRule="auto"/>
+        <w:rPr>
+          <w:rFonts w:ascii="Consolas" w:hAnsi="Consolas" w:cs="Consolas"/>
+          <w:sz w:val="20"/>
+          <w:szCs w:val="20"/>
+          <w:lang w:val="en-US"/>
+        </w:rPr>
+      </w:pPr>
+      <w:r>
+        <w:rPr>
+          <w:rFonts w:ascii="Consolas" w:hAnsi="Consolas" w:cs="Consolas"/>
+          <w:color w:val="000000"/>
+          <w:sz w:val="20"/>
+          <w:szCs w:val="20"/>
+          <w:lang w:val="en-US"/>
+        </w:rPr>
+        <w:t>Hardness: 1</w:t>
+      </w:r>
+    </w:p>
+    <w:p>
+      <w:pPr>
+        <w:autoSpaceDE w:val="0"/>
+        <w:autoSpaceDN w:val="0"/>
+        <w:adjustRightInd w:val="0"/>
+        <w:spacing w:after="0" w:line="240" w:lineRule="auto"/>
+        <w:rPr>
+          <w:rFonts w:ascii="Consolas" w:hAnsi="Consolas" w:cs="Consolas"/>
+          <w:sz w:val="20"/>
+          <w:szCs w:val="20"/>
+          <w:lang w:val="en-US"/>
+        </w:rPr>
+      </w:pPr>
+      <w:r>
+        <w:rPr>
+          <w:rFonts w:ascii="Consolas" w:hAnsi="Consolas" w:cs="Consolas"/>
+          <w:color w:val="000000"/>
+          <w:sz w:val="20"/>
+          <w:szCs w:val="20"/>
+          <w:lang w:val="en-US"/>
+        </w:rPr>
+        <w:t>Resistance: 10</w:t>
+      </w:r>
+    </w:p>
+    <w:p>
+      <w:pPr>
         <w:pStyle w:val="Geenafstand"/>
         <w:rPr>
           <w:lang w:val="en-US"/>
         </w:rPr>
       </w:pPr>
-      <w:r>
-        <w:rPr>
-          <w:lang w:val="en-US"/>
-        </w:rPr>
-        <w:t>CRASHTASTIC!!!</w:t>
-      </w:r>
     </w:p>
     <w:p>
       <w:pPr>
         <w:pStyle w:val="Geenafstand"/>
         <w:rPr>
-          <w:lang w:val="en-US"/>
-        </w:rPr>
-      </w:pPr>
-    </w:p>
-    <w:p>
-      <w:pPr>
-        <w:pStyle w:val="Geenafstand"/>
-        <w:rPr>
           <w:b/>
           <w:lang w:val="en-US"/>
         </w:rPr>
@@ -4278,61 +5626,625 @@
     </w:p>
     <w:p>
       <w:pPr>
-        <w:pStyle w:val="Geenafstand"/>
-        <w:rPr>
-          <w:b/>
-          <w:lang w:val="en-US"/>
-        </w:rPr>
-      </w:pPr>
-    </w:p>
-    <w:p>
-      <w:pPr>
-        <w:pStyle w:val="Geenafstand"/>
-        <w:rPr>
-          <w:b/>
-          <w:lang w:val="en-US"/>
-        </w:rPr>
-      </w:pPr>
-    </w:p>
-    <w:p>
-      <w:pPr>
-        <w:pStyle w:val="Geenafstand"/>
-        <w:rPr>
-          <w:lang w:val="en-US"/>
-        </w:rPr>
-      </w:pPr>
-    </w:p>
-    <w:p>
-      <w:pPr>
-        <w:pStyle w:val="Geenafstand"/>
-        <w:rPr>
-          <w:b/>
-          <w:lang w:val="en-US"/>
-        </w:rPr>
-      </w:pPr>
-      <w:r>
-        <w:rPr>
-          <w:b/>
-          <w:lang w:val="en-US"/>
-        </w:rPr>
-        <w:t>output after grabbing the second</w:t>
-      </w:r>
-      <w:r>
-        <w:rPr>
-          <w:b/>
-          <w:lang w:val="en-US"/>
-        </w:rPr>
-        <w:t xml:space="preserve"> power:</w:t>
-      </w:r>
-    </w:p>
-    <w:p>
-      <w:pPr>
-        <w:pStyle w:val="Geenafstand"/>
-        <w:rPr>
-          <w:b/>
-          <w:lang w:val="en-US"/>
-        </w:rPr>
-      </w:pPr>
+        <w:autoSpaceDE w:val="0"/>
+        <w:autoSpaceDN w:val="0"/>
+        <w:adjustRightInd w:val="0"/>
+        <w:spacing w:after="0" w:line="240" w:lineRule="auto"/>
+        <w:rPr>
+          <w:rFonts w:ascii="Consolas" w:hAnsi="Consolas" w:cs="Consolas"/>
+          <w:sz w:val="20"/>
+          <w:szCs w:val="20"/>
+          <w:lang w:val="en-US"/>
+        </w:rPr>
+      </w:pPr>
+      <w:r>
+        <w:rPr>
+          <w:rFonts w:ascii="Consolas" w:hAnsi="Consolas" w:cs="Consolas"/>
+          <w:color w:val="000000"/>
+          <w:sz w:val="20"/>
+          <w:szCs w:val="20"/>
+          <w:lang w:val="en-US"/>
+        </w:rPr>
+        <w:lastRenderedPageBreak/>
+        <w:t>1749 deployed: org.alia4j.noirin.action.MethodCallAction@4a7846a9</w:t>
+      </w:r>
+      <w:r>
+        <w:rPr>
+          <w:rFonts w:ascii="Consolas" w:hAnsi="Consolas" w:cs="Consolas"/>
+          <w:color w:val="000000"/>
+          <w:sz w:val="20"/>
+          <w:szCs w:val="20"/>
+          <w:lang w:val="en-US"/>
+        </w:rPr>
+        <w:tab/>
+        <w:t xml:space="preserve">[* * </w:t>
+      </w:r>
+      <w:proofErr w:type="spellStart"/>
+      <w:r>
+        <w:rPr>
+          <w:rFonts w:ascii="Consolas" w:hAnsi="Consolas" w:cs="Consolas"/>
+          <w:color w:val="000000"/>
+          <w:sz w:val="20"/>
+          <w:szCs w:val="20"/>
+          <w:lang w:val="en-US"/>
+        </w:rPr>
+        <w:t>bp.base.Block+.getHardness</w:t>
+      </w:r>
+      <w:proofErr w:type="spellEnd"/>
+      <w:r>
+        <w:rPr>
+          <w:rFonts w:ascii="Consolas" w:hAnsi="Consolas" w:cs="Consolas"/>
+          <w:color w:val="000000"/>
+          <w:sz w:val="20"/>
+          <w:szCs w:val="20"/>
+          <w:lang w:val="en-US"/>
+        </w:rPr>
+        <w:t>(..) throws * exposes[${-1}] when context value predicateorg.alia4j.languages.bp.context.ObjectEqualContext@dd86098]</w:t>
+      </w:r>
+    </w:p>
+    <w:p>
+      <w:pPr>
+        <w:autoSpaceDE w:val="0"/>
+        <w:autoSpaceDN w:val="0"/>
+        <w:adjustRightInd w:val="0"/>
+        <w:spacing w:after="0" w:line="240" w:lineRule="auto"/>
+        <w:rPr>
+          <w:rFonts w:ascii="Consolas" w:hAnsi="Consolas" w:cs="Consolas"/>
+          <w:sz w:val="20"/>
+          <w:szCs w:val="20"/>
+          <w:lang w:val="en-US"/>
+        </w:rPr>
+      </w:pPr>
+      <w:proofErr w:type="spellStart"/>
+      <w:r>
+        <w:rPr>
+          <w:rFonts w:ascii="Consolas" w:hAnsi="Consolas" w:cs="Consolas"/>
+          <w:color w:val="000000"/>
+          <w:sz w:val="20"/>
+          <w:szCs w:val="20"/>
+          <w:lang w:val="en-US"/>
+        </w:rPr>
+        <w:t>ScheduleInfo</w:t>
+      </w:r>
+      <w:proofErr w:type="spellEnd"/>
+      <w:r>
+        <w:rPr>
+          <w:rFonts w:ascii="Consolas" w:hAnsi="Consolas" w:cs="Consolas"/>
+          <w:color w:val="000000"/>
+          <w:sz w:val="20"/>
+          <w:szCs w:val="20"/>
+          <w:lang w:val="en-US"/>
+        </w:rPr>
+        <w:t xml:space="preserve"> [time=AROUND, rule=DEFAULT]</w:t>
+      </w:r>
+    </w:p>
+    <w:p>
+      <w:pPr>
+        <w:autoSpaceDE w:val="0"/>
+        <w:autoSpaceDN w:val="0"/>
+        <w:adjustRightInd w:val="0"/>
+        <w:spacing w:after="0" w:line="240" w:lineRule="auto"/>
+        <w:rPr>
+          <w:rFonts w:ascii="Consolas" w:hAnsi="Consolas" w:cs="Consolas"/>
+          <w:sz w:val="20"/>
+          <w:szCs w:val="20"/>
+          <w:lang w:val="en-US"/>
+        </w:rPr>
+      </w:pPr>
+      <w:r>
+        <w:rPr>
+          <w:rFonts w:ascii="Consolas" w:hAnsi="Consolas" w:cs="Consolas"/>
+          <w:color w:val="000000"/>
+          <w:sz w:val="20"/>
+          <w:szCs w:val="20"/>
+          <w:lang w:val="en-US"/>
+        </w:rPr>
+        <w:t>----- Ball: Ball -----</w:t>
+      </w:r>
+    </w:p>
+    <w:p>
+      <w:pPr>
+        <w:autoSpaceDE w:val="0"/>
+        <w:autoSpaceDN w:val="0"/>
+        <w:adjustRightInd w:val="0"/>
+        <w:spacing w:after="0" w:line="240" w:lineRule="auto"/>
+        <w:rPr>
+          <w:rFonts w:ascii="Consolas" w:hAnsi="Consolas" w:cs="Consolas"/>
+          <w:sz w:val="20"/>
+          <w:szCs w:val="20"/>
+          <w:lang w:val="en-US"/>
+        </w:rPr>
+      </w:pPr>
+      <w:r>
+        <w:rPr>
+          <w:rFonts w:ascii="Consolas" w:hAnsi="Consolas" w:cs="Consolas"/>
+          <w:color w:val="000000"/>
+          <w:sz w:val="20"/>
+          <w:szCs w:val="20"/>
+          <w:lang w:val="en-US"/>
+        </w:rPr>
+        <w:t>Size: 1.0</w:t>
+      </w:r>
+    </w:p>
+    <w:p>
+      <w:pPr>
+        <w:autoSpaceDE w:val="0"/>
+        <w:autoSpaceDN w:val="0"/>
+        <w:adjustRightInd w:val="0"/>
+        <w:spacing w:after="0" w:line="240" w:lineRule="auto"/>
+        <w:rPr>
+          <w:rFonts w:ascii="Consolas" w:hAnsi="Consolas" w:cs="Consolas"/>
+          <w:sz w:val="20"/>
+          <w:szCs w:val="20"/>
+          <w:lang w:val="en-US"/>
+        </w:rPr>
+      </w:pPr>
+      <w:r>
+        <w:rPr>
+          <w:rFonts w:ascii="Consolas" w:hAnsi="Consolas" w:cs="Consolas"/>
+          <w:color w:val="000000"/>
+          <w:sz w:val="20"/>
+          <w:szCs w:val="20"/>
+          <w:lang w:val="en-US"/>
+        </w:rPr>
+        <w:t>Speed: 5.5125</w:t>
+      </w:r>
+    </w:p>
+    <w:p>
+      <w:pPr>
+        <w:autoSpaceDE w:val="0"/>
+        <w:autoSpaceDN w:val="0"/>
+        <w:adjustRightInd w:val="0"/>
+        <w:spacing w:after="0" w:line="240" w:lineRule="auto"/>
+        <w:rPr>
+          <w:rFonts w:ascii="Consolas" w:hAnsi="Consolas" w:cs="Consolas"/>
+          <w:sz w:val="20"/>
+          <w:szCs w:val="20"/>
+          <w:lang w:val="en-US"/>
+        </w:rPr>
+      </w:pPr>
+      <w:r>
+        <w:rPr>
+          <w:rFonts w:ascii="Consolas" w:hAnsi="Consolas" w:cs="Consolas"/>
+          <w:color w:val="000000"/>
+          <w:sz w:val="20"/>
+          <w:szCs w:val="20"/>
+          <w:lang w:val="en-US"/>
+        </w:rPr>
+        <w:t>Orientation: 324</w:t>
+      </w:r>
+    </w:p>
+    <w:p>
+      <w:pPr>
+        <w:autoSpaceDE w:val="0"/>
+        <w:autoSpaceDN w:val="0"/>
+        <w:adjustRightInd w:val="0"/>
+        <w:spacing w:after="0" w:line="240" w:lineRule="auto"/>
+        <w:rPr>
+          <w:rFonts w:ascii="Consolas" w:hAnsi="Consolas" w:cs="Consolas"/>
+          <w:sz w:val="20"/>
+          <w:szCs w:val="20"/>
+          <w:lang w:val="en-US"/>
+        </w:rPr>
+      </w:pPr>
+      <w:r>
+        <w:rPr>
+          <w:rFonts w:ascii="Consolas" w:hAnsi="Consolas" w:cs="Consolas"/>
+          <w:color w:val="000000"/>
+          <w:sz w:val="20"/>
+          <w:szCs w:val="20"/>
+          <w:lang w:val="en-US"/>
+        </w:rPr>
+        <w:t>Damage: 1</w:t>
+      </w:r>
+    </w:p>
+    <w:p>
+      <w:pPr>
+        <w:autoSpaceDE w:val="0"/>
+        <w:autoSpaceDN w:val="0"/>
+        <w:adjustRightInd w:val="0"/>
+        <w:spacing w:after="0" w:line="240" w:lineRule="auto"/>
+        <w:rPr>
+          <w:rFonts w:ascii="Consolas" w:hAnsi="Consolas" w:cs="Consolas"/>
+          <w:sz w:val="20"/>
+          <w:szCs w:val="20"/>
+          <w:lang w:val="en-US"/>
+        </w:rPr>
+      </w:pPr>
+      <w:r>
+        <w:rPr>
+          <w:rFonts w:ascii="Consolas" w:hAnsi="Consolas" w:cs="Consolas"/>
+          <w:color w:val="000000"/>
+          <w:sz w:val="20"/>
+          <w:szCs w:val="20"/>
+          <w:lang w:val="en-US"/>
+        </w:rPr>
+        <w:t>Immaterial: false</w:t>
+      </w:r>
+    </w:p>
+    <w:p>
+      <w:pPr>
+        <w:autoSpaceDE w:val="0"/>
+        <w:autoSpaceDN w:val="0"/>
+        <w:adjustRightInd w:val="0"/>
+        <w:spacing w:after="0" w:line="240" w:lineRule="auto"/>
+        <w:rPr>
+          <w:rFonts w:ascii="Consolas" w:hAnsi="Consolas" w:cs="Consolas"/>
+          <w:sz w:val="20"/>
+          <w:szCs w:val="20"/>
+          <w:lang w:val="en-US"/>
+        </w:rPr>
+      </w:pPr>
+      <w:r>
+        <w:rPr>
+          <w:rFonts w:ascii="Consolas" w:hAnsi="Consolas" w:cs="Consolas"/>
+          <w:color w:val="000000"/>
+          <w:sz w:val="20"/>
+          <w:szCs w:val="20"/>
+          <w:lang w:val="en-US"/>
+        </w:rPr>
+        <w:t>----- Paddle: Paddle -----</w:t>
+      </w:r>
+    </w:p>
+    <w:p>
+      <w:pPr>
+        <w:autoSpaceDE w:val="0"/>
+        <w:autoSpaceDN w:val="0"/>
+        <w:adjustRightInd w:val="0"/>
+        <w:spacing w:after="0" w:line="240" w:lineRule="auto"/>
+        <w:rPr>
+          <w:rFonts w:ascii="Consolas" w:hAnsi="Consolas" w:cs="Consolas"/>
+          <w:sz w:val="20"/>
+          <w:szCs w:val="20"/>
+          <w:lang w:val="en-US"/>
+        </w:rPr>
+      </w:pPr>
+      <w:r>
+        <w:rPr>
+          <w:rFonts w:ascii="Consolas" w:hAnsi="Consolas" w:cs="Consolas"/>
+          <w:color w:val="000000"/>
+          <w:sz w:val="20"/>
+          <w:szCs w:val="20"/>
+          <w:lang w:val="en-US"/>
+        </w:rPr>
+        <w:t>Size: 1.0</w:t>
+      </w:r>
+    </w:p>
+    <w:p>
+      <w:pPr>
+        <w:autoSpaceDE w:val="0"/>
+        <w:autoSpaceDN w:val="0"/>
+        <w:adjustRightInd w:val="0"/>
+        <w:spacing w:after="0" w:line="240" w:lineRule="auto"/>
+        <w:rPr>
+          <w:rFonts w:ascii="Consolas" w:hAnsi="Consolas" w:cs="Consolas"/>
+          <w:sz w:val="20"/>
+          <w:szCs w:val="20"/>
+          <w:lang w:val="en-US"/>
+        </w:rPr>
+      </w:pPr>
+      <w:r>
+        <w:rPr>
+          <w:rFonts w:ascii="Consolas" w:hAnsi="Consolas" w:cs="Consolas"/>
+          <w:color w:val="000000"/>
+          <w:sz w:val="20"/>
+          <w:szCs w:val="20"/>
+          <w:lang w:val="en-US"/>
+        </w:rPr>
+        <w:t>Speed: 5.0</w:t>
+      </w:r>
+    </w:p>
+    <w:p>
+      <w:pPr>
+        <w:autoSpaceDE w:val="0"/>
+        <w:autoSpaceDN w:val="0"/>
+        <w:adjustRightInd w:val="0"/>
+        <w:spacing w:after="0" w:line="240" w:lineRule="auto"/>
+        <w:rPr>
+          <w:rFonts w:ascii="Consolas" w:hAnsi="Consolas" w:cs="Consolas"/>
+          <w:sz w:val="20"/>
+          <w:szCs w:val="20"/>
+          <w:lang w:val="en-US"/>
+        </w:rPr>
+      </w:pPr>
+      <w:r>
+        <w:rPr>
+          <w:rFonts w:ascii="Consolas" w:hAnsi="Consolas" w:cs="Consolas"/>
+          <w:color w:val="000000"/>
+          <w:sz w:val="20"/>
+          <w:szCs w:val="20"/>
+          <w:lang w:val="en-US"/>
+        </w:rPr>
+        <w:t>Orientation: 5.0</w:t>
+      </w:r>
+    </w:p>
+    <w:p>
+      <w:pPr>
+        <w:autoSpaceDE w:val="0"/>
+        <w:autoSpaceDN w:val="0"/>
+        <w:adjustRightInd w:val="0"/>
+        <w:spacing w:after="0" w:line="240" w:lineRule="auto"/>
+        <w:rPr>
+          <w:rFonts w:ascii="Consolas" w:hAnsi="Consolas" w:cs="Consolas"/>
+          <w:sz w:val="20"/>
+          <w:szCs w:val="20"/>
+          <w:lang w:val="en-US"/>
+        </w:rPr>
+      </w:pPr>
+      <w:r>
+        <w:rPr>
+          <w:rFonts w:ascii="Consolas" w:hAnsi="Consolas" w:cs="Consolas"/>
+          <w:color w:val="000000"/>
+          <w:sz w:val="20"/>
+          <w:szCs w:val="20"/>
+          <w:lang w:val="en-US"/>
+        </w:rPr>
+        <w:t>----- Block: A -----</w:t>
+      </w:r>
+    </w:p>
+    <w:p>
+      <w:pPr>
+        <w:autoSpaceDE w:val="0"/>
+        <w:autoSpaceDN w:val="0"/>
+        <w:adjustRightInd w:val="0"/>
+        <w:spacing w:after="0" w:line="240" w:lineRule="auto"/>
+        <w:rPr>
+          <w:rFonts w:ascii="Consolas" w:hAnsi="Consolas" w:cs="Consolas"/>
+          <w:sz w:val="20"/>
+          <w:szCs w:val="20"/>
+          <w:lang w:val="en-US"/>
+        </w:rPr>
+      </w:pPr>
+      <w:r>
+        <w:rPr>
+          <w:rFonts w:ascii="Consolas" w:hAnsi="Consolas" w:cs="Consolas"/>
+          <w:color w:val="000000"/>
+          <w:sz w:val="20"/>
+          <w:szCs w:val="20"/>
+          <w:lang w:val="en-US"/>
+        </w:rPr>
+        <w:t>Size: 10.0</w:t>
+      </w:r>
+    </w:p>
+    <w:p>
+      <w:pPr>
+        <w:autoSpaceDE w:val="0"/>
+        <w:autoSpaceDN w:val="0"/>
+        <w:adjustRightInd w:val="0"/>
+        <w:spacing w:after="0" w:line="240" w:lineRule="auto"/>
+        <w:rPr>
+          <w:rFonts w:ascii="Consolas" w:hAnsi="Consolas" w:cs="Consolas"/>
+          <w:sz w:val="20"/>
+          <w:szCs w:val="20"/>
+          <w:lang w:val="en-US"/>
+        </w:rPr>
+      </w:pPr>
+      <w:r>
+        <w:rPr>
+          <w:rFonts w:ascii="Consolas" w:hAnsi="Consolas" w:cs="Consolas"/>
+          <w:color w:val="000000"/>
+          <w:sz w:val="20"/>
+          <w:szCs w:val="20"/>
+          <w:lang w:val="en-US"/>
+        </w:rPr>
+        <w:t>Hardness: 1</w:t>
+      </w:r>
+    </w:p>
+    <w:p>
+      <w:pPr>
+        <w:autoSpaceDE w:val="0"/>
+        <w:autoSpaceDN w:val="0"/>
+        <w:adjustRightInd w:val="0"/>
+        <w:spacing w:after="0" w:line="240" w:lineRule="auto"/>
+        <w:rPr>
+          <w:rFonts w:ascii="Consolas" w:hAnsi="Consolas" w:cs="Consolas"/>
+          <w:sz w:val="20"/>
+          <w:szCs w:val="20"/>
+          <w:lang w:val="en-US"/>
+        </w:rPr>
+      </w:pPr>
+      <w:r>
+        <w:rPr>
+          <w:rFonts w:ascii="Consolas" w:hAnsi="Consolas" w:cs="Consolas"/>
+          <w:color w:val="000000"/>
+          <w:sz w:val="20"/>
+          <w:szCs w:val="20"/>
+          <w:lang w:val="en-US"/>
+        </w:rPr>
+        <w:t>Resistance: 0</w:t>
+      </w:r>
+    </w:p>
+    <w:p>
+      <w:pPr>
+        <w:autoSpaceDE w:val="0"/>
+        <w:autoSpaceDN w:val="0"/>
+        <w:adjustRightInd w:val="0"/>
+        <w:spacing w:after="0" w:line="240" w:lineRule="auto"/>
+        <w:rPr>
+          <w:rFonts w:ascii="Consolas" w:hAnsi="Consolas" w:cs="Consolas"/>
+          <w:sz w:val="20"/>
+          <w:szCs w:val="20"/>
+          <w:lang w:val="en-US"/>
+        </w:rPr>
+      </w:pPr>
+      <w:r>
+        <w:rPr>
+          <w:rFonts w:ascii="Consolas" w:hAnsi="Consolas" w:cs="Consolas"/>
+          <w:color w:val="000000"/>
+          <w:sz w:val="20"/>
+          <w:szCs w:val="20"/>
+          <w:lang w:val="en-US"/>
+        </w:rPr>
+        <w:t>----- Block: B -----</w:t>
+      </w:r>
+    </w:p>
+    <w:p>
+      <w:pPr>
+        <w:autoSpaceDE w:val="0"/>
+        <w:autoSpaceDN w:val="0"/>
+        <w:adjustRightInd w:val="0"/>
+        <w:spacing w:after="0" w:line="240" w:lineRule="auto"/>
+        <w:rPr>
+          <w:rFonts w:ascii="Consolas" w:hAnsi="Consolas" w:cs="Consolas"/>
+          <w:sz w:val="20"/>
+          <w:szCs w:val="20"/>
+          <w:lang w:val="en-US"/>
+        </w:rPr>
+      </w:pPr>
+      <w:r>
+        <w:rPr>
+          <w:rFonts w:ascii="Consolas" w:hAnsi="Consolas" w:cs="Consolas"/>
+          <w:color w:val="000000"/>
+          <w:sz w:val="20"/>
+          <w:szCs w:val="20"/>
+          <w:lang w:val="en-US"/>
+        </w:rPr>
+        <w:t>Size: 10.0</w:t>
+      </w:r>
+    </w:p>
+    <w:p>
+      <w:pPr>
+        <w:autoSpaceDE w:val="0"/>
+        <w:autoSpaceDN w:val="0"/>
+        <w:adjustRightInd w:val="0"/>
+        <w:spacing w:after="0" w:line="240" w:lineRule="auto"/>
+        <w:rPr>
+          <w:rFonts w:ascii="Consolas" w:hAnsi="Consolas" w:cs="Consolas"/>
+          <w:sz w:val="20"/>
+          <w:szCs w:val="20"/>
+          <w:lang w:val="en-US"/>
+        </w:rPr>
+      </w:pPr>
+      <w:r>
+        <w:rPr>
+          <w:rFonts w:ascii="Consolas" w:hAnsi="Consolas" w:cs="Consolas"/>
+          <w:color w:val="000000"/>
+          <w:sz w:val="20"/>
+          <w:szCs w:val="20"/>
+          <w:lang w:val="en-US"/>
+        </w:rPr>
+        <w:t>Hardness: 0</w:t>
+      </w:r>
+    </w:p>
+    <w:p>
+      <w:pPr>
+        <w:autoSpaceDE w:val="0"/>
+        <w:autoSpaceDN w:val="0"/>
+        <w:adjustRightInd w:val="0"/>
+        <w:spacing w:after="0" w:line="240" w:lineRule="auto"/>
+        <w:rPr>
+          <w:rFonts w:ascii="Consolas" w:hAnsi="Consolas" w:cs="Consolas"/>
+          <w:sz w:val="20"/>
+          <w:szCs w:val="20"/>
+          <w:lang w:val="en-US"/>
+        </w:rPr>
+      </w:pPr>
+      <w:r>
+        <w:rPr>
+          <w:rFonts w:ascii="Consolas" w:hAnsi="Consolas" w:cs="Consolas"/>
+          <w:color w:val="000000"/>
+          <w:sz w:val="20"/>
+          <w:szCs w:val="20"/>
+          <w:lang w:val="en-US"/>
+        </w:rPr>
+        <w:t>Resistance: 10</w:t>
+      </w:r>
+    </w:p>
+    <w:p>
+      <w:pPr>
+        <w:autoSpaceDE w:val="0"/>
+        <w:autoSpaceDN w:val="0"/>
+        <w:adjustRightInd w:val="0"/>
+        <w:spacing w:after="0" w:line="240" w:lineRule="auto"/>
+        <w:rPr>
+          <w:rFonts w:ascii="Consolas" w:hAnsi="Consolas" w:cs="Consolas"/>
+          <w:sz w:val="20"/>
+          <w:szCs w:val="20"/>
+          <w:lang w:val="en-US"/>
+        </w:rPr>
+      </w:pPr>
+      <w:r>
+        <w:rPr>
+          <w:rFonts w:ascii="Consolas" w:hAnsi="Consolas" w:cs="Consolas"/>
+          <w:color w:val="000000"/>
+          <w:sz w:val="20"/>
+          <w:szCs w:val="20"/>
+          <w:lang w:val="en-US"/>
+        </w:rPr>
+        <w:t>----- Block: B -----</w:t>
+      </w:r>
+    </w:p>
+    <w:p>
+      <w:pPr>
+        <w:autoSpaceDE w:val="0"/>
+        <w:autoSpaceDN w:val="0"/>
+        <w:adjustRightInd w:val="0"/>
+        <w:spacing w:after="0" w:line="240" w:lineRule="auto"/>
+        <w:rPr>
+          <w:rFonts w:ascii="Consolas" w:hAnsi="Consolas" w:cs="Consolas"/>
+          <w:sz w:val="20"/>
+          <w:szCs w:val="20"/>
+          <w:lang w:val="en-US"/>
+        </w:rPr>
+      </w:pPr>
+      <w:r>
+        <w:rPr>
+          <w:rFonts w:ascii="Consolas" w:hAnsi="Consolas" w:cs="Consolas"/>
+          <w:color w:val="000000"/>
+          <w:sz w:val="20"/>
+          <w:szCs w:val="20"/>
+          <w:lang w:val="en-US"/>
+        </w:rPr>
+        <w:t>Size: 10.0</w:t>
+      </w:r>
+    </w:p>
+    <w:p>
+      <w:pPr>
+        <w:autoSpaceDE w:val="0"/>
+        <w:autoSpaceDN w:val="0"/>
+        <w:adjustRightInd w:val="0"/>
+        <w:spacing w:after="0" w:line="240" w:lineRule="auto"/>
+        <w:rPr>
+          <w:rFonts w:ascii="Consolas" w:hAnsi="Consolas" w:cs="Consolas"/>
+          <w:sz w:val="20"/>
+          <w:szCs w:val="20"/>
+          <w:lang w:val="en-US"/>
+        </w:rPr>
+      </w:pPr>
+      <w:r>
+        <w:rPr>
+          <w:rFonts w:ascii="Consolas" w:hAnsi="Consolas" w:cs="Consolas"/>
+          <w:color w:val="000000"/>
+          <w:sz w:val="20"/>
+          <w:szCs w:val="20"/>
+          <w:lang w:val="en-US"/>
+        </w:rPr>
+        <w:t>Hardness: 0</w:t>
+      </w:r>
+    </w:p>
+    <w:p>
+      <w:pPr>
+        <w:autoSpaceDE w:val="0"/>
+        <w:autoSpaceDN w:val="0"/>
+        <w:adjustRightInd w:val="0"/>
+        <w:spacing w:after="0" w:line="240" w:lineRule="auto"/>
+        <w:rPr>
+          <w:rFonts w:ascii="Consolas" w:hAnsi="Consolas" w:cs="Consolas"/>
+          <w:sz w:val="20"/>
+          <w:szCs w:val="20"/>
+          <w:lang w:val="en-US"/>
+        </w:rPr>
+      </w:pPr>
+      <w:r>
+        <w:rPr>
+          <w:rFonts w:ascii="Consolas" w:hAnsi="Consolas" w:cs="Consolas"/>
+          <w:color w:val="000000"/>
+          <w:sz w:val="20"/>
+          <w:szCs w:val="20"/>
+          <w:lang w:val="en-US"/>
+        </w:rPr>
+        <w:t>Resistance: 10</w:t>
+      </w:r>
     </w:p>
     <w:p>
       <w:pPr>

</xml_diff>